<commit_message>
Fix: updated the Word footnote from Paris 2025 to Bologna 2026.
</commit_message>
<xml_diff>
--- a/Word/RISCV-Summit-EU-template.docx
+++ b/Word/RISCV-Summit-EU-template.docx
@@ -110,7 +110,7 @@
     </w:p>
     <w:p>
       <w:pPr>
-        <w:pStyle w:val="Heading1"/>
+        <w:pStyle w:val="Titre1"/>
       </w:pPr>
       <w:r>
         <w:t>Abstract</w:t>
@@ -136,7 +136,7 @@
     </w:p>
     <w:p>
       <w:pPr>
-        <w:pStyle w:val="Heading1"/>
+        <w:pStyle w:val="Titre1"/>
       </w:pPr>
       <w:r>
         <w:t>Introduction</w:t>
@@ -153,7 +153,7 @@
       </w:r>
       <w:r>
         <w:rPr>
-          <w:rStyle w:val="FootnoteReference"/>
+          <w:rStyle w:val="Appelnotedebasdep"/>
         </w:rPr>
         <w:footnoteReference w:id="1"/>
       </w:r>
@@ -368,7 +368,7 @@
     </w:p>
     <w:p>
       <w:pPr>
-        <w:pStyle w:val="Caption"/>
+        <w:pStyle w:val="Lgende"/>
       </w:pPr>
       <w:r>
         <w:t xml:space="preserve">( </w:t>
@@ -407,11 +407,19 @@
       </w:r>
       <w:proofErr w:type="gramEnd"/>
       <w:r>
-        <w:t xml:space="preserve"> label: Equation 1.</w:t>
-      </w:r>
-      <w:r>
         <w:t xml:space="preserve"> </w:t>
       </w:r>
+      <w:proofErr w:type="gramStart"/>
+      <w:r>
+        <w:t>label:</w:t>
+      </w:r>
+      <w:proofErr w:type="gramEnd"/>
+      <w:r>
+        <w:t xml:space="preserve"> Equation 1.</w:t>
+      </w:r>
+      <w:r>
+        <w:t xml:space="preserve"> </w:t>
+      </w:r>
     </w:p>
     <w:p/>
     <w:p>
@@ -434,7 +442,7 @@
     <w:p/>
     <w:p>
       <w:pPr>
-        <w:pStyle w:val="Caption"/>
+        <w:pStyle w:val="Lgende"/>
         <w:rPr>
           <w:lang w:val="en-US"/>
         </w:rPr>
@@ -504,7 +512,7 @@
     </w:p>
     <w:tbl>
       <w:tblPr>
-        <w:tblStyle w:val="TableGrid"/>
+        <w:tblStyle w:val="Grilledutableau"/>
         <w:tblW w:w="0" w:type="auto"/>
         <w:jc w:val="center"/>
         <w:tblBorders>
@@ -873,7 +881,7 @@
     </w:p>
     <w:p>
       <w:pPr>
-        <w:pStyle w:val="Heading1"/>
+        <w:pStyle w:val="Titre1"/>
         <w:rPr>
           <w:lang w:val="en-US"/>
         </w:rPr>
@@ -887,7 +895,7 @@
     </w:p>
     <w:p>
       <w:pPr>
-        <w:pStyle w:val="Heading2"/>
+        <w:pStyle w:val="Titre2"/>
       </w:pPr>
       <w:r>
         <w:rPr>
@@ -930,7 +938,7 @@
     </w:p>
     <w:p>
       <w:pPr>
-        <w:pStyle w:val="ListParagraph"/>
+        <w:pStyle w:val="Paragraphedeliste"/>
         <w:numPr>
           <w:ilvl w:val="0"/>
           <w:numId w:val="9"/>
@@ -948,7 +956,7 @@
     </w:p>
     <w:p>
       <w:pPr>
-        <w:pStyle w:val="ListParagraph"/>
+        <w:pStyle w:val="Paragraphedeliste"/>
         <w:numPr>
           <w:ilvl w:val="0"/>
           <w:numId w:val="9"/>
@@ -966,7 +974,7 @@
     </w:p>
     <w:p>
       <w:pPr>
-        <w:pStyle w:val="ListParagraph"/>
+        <w:pStyle w:val="Paragraphedeliste"/>
         <w:numPr>
           <w:ilvl w:val="0"/>
           <w:numId w:val="9"/>
@@ -984,7 +992,7 @@
     </w:p>
     <w:p>
       <w:pPr>
-        <w:pStyle w:val="ListParagraph"/>
+        <w:pStyle w:val="Paragraphedeliste"/>
         <w:numPr>
           <w:ilvl w:val="0"/>
           <w:numId w:val="9"/>
@@ -1002,7 +1010,7 @@
     </w:p>
     <w:p>
       <w:pPr>
-        <w:pStyle w:val="ListParagraph"/>
+        <w:pStyle w:val="Paragraphedeliste"/>
         <w:numPr>
           <w:ilvl w:val="0"/>
           <w:numId w:val="9"/>
@@ -1020,7 +1028,7 @@
     </w:p>
     <w:p>
       <w:pPr>
-        <w:pStyle w:val="ListParagraph"/>
+        <w:pStyle w:val="Paragraphedeliste"/>
         <w:numPr>
           <w:ilvl w:val="0"/>
           <w:numId w:val="9"/>
@@ -1055,7 +1063,7 @@
     </w:p>
     <w:p>
       <w:pPr>
-        <w:pStyle w:val="ListParagraph"/>
+        <w:pStyle w:val="Paragraphedeliste"/>
         <w:numPr>
           <w:ilvl w:val="0"/>
           <w:numId w:val="8"/>
@@ -1067,7 +1075,7 @@
     </w:p>
     <w:p>
       <w:pPr>
-        <w:pStyle w:val="ListParagraph"/>
+        <w:pStyle w:val="Paragraphedeliste"/>
         <w:numPr>
           <w:ilvl w:val="0"/>
           <w:numId w:val="8"/>
@@ -1079,7 +1087,7 @@
     </w:p>
     <w:p>
       <w:pPr>
-        <w:pStyle w:val="ListParagraph"/>
+        <w:pStyle w:val="Paragraphedeliste"/>
         <w:numPr>
           <w:ilvl w:val="0"/>
           <w:numId w:val="8"/>
@@ -1132,7 +1140,7 @@
     </w:p>
     <w:p>
       <w:pPr>
-        <w:pStyle w:val="Heading1"/>
+        <w:pStyle w:val="Titre1"/>
       </w:pPr>
       <w:r>
         <w:t>Discussion</w:t>
@@ -1160,10 +1168,18 @@
       </w:r>
       <w:proofErr w:type="gramEnd"/>
       <w:r>
-        <w:t xml:space="preserve"> \textcite</w:t>
-      </w:r>
-      <w:r>
-        <w:t>[2]</w:t>
+        <w:t xml:space="preserve"> \</w:t>
+      </w:r>
+      <w:proofErr w:type="gramStart"/>
+      <w:r>
+        <w:t>textcite</w:t>
+      </w:r>
+      <w:r>
+        <w:t>[</w:t>
+      </w:r>
+      <w:proofErr w:type="gramEnd"/>
+      <w:r>
+        <w:t>2]</w:t>
       </w:r>
       <w:r>
         <w:t>.</w:t>
@@ -1171,12 +1187,12 @@
     </w:p>
     <w:p>
       <w:pPr>
-        <w:pStyle w:val="BodyTextIndent"/>
-      </w:pPr>
-    </w:p>
-    <w:p>
-      <w:pPr>
-        <w:pStyle w:val="Heading2"/>
+        <w:pStyle w:val="Retraitcorpsdetexte"/>
+      </w:pPr>
+    </w:p>
+    <w:p>
+      <w:pPr>
+        <w:pStyle w:val="Titre2"/>
       </w:pPr>
       <w:r>
         <w:t>Subsection One</w:t>
@@ -1184,7 +1200,7 @@
     </w:p>
     <w:p>
       <w:pPr>
-        <w:pStyle w:val="BodyTextIndent"/>
+        <w:pStyle w:val="Retraitcorpsdetexte"/>
       </w:pPr>
       <w:r>
         <w:t xml:space="preserve">Nullam mollis tellus lorem, sed congue ipsum euismod a. Donec pulvinar neque sed ligula ornare sodales. </w:t>
@@ -1195,12 +1211,12 @@
     </w:p>
     <w:p>
       <w:pPr>
-        <w:pStyle w:val="BodyTextIndent"/>
-      </w:pPr>
-    </w:p>
-    <w:p>
-      <w:pPr>
-        <w:pStyle w:val="BodyTextIndent"/>
+        <w:pStyle w:val="Retraitcorpsdetexte"/>
+      </w:pPr>
+    </w:p>
+    <w:p>
+      <w:pPr>
+        <w:pStyle w:val="Retraitcorpsdetexte"/>
         <w:ind w:firstLine="0"/>
       </w:pPr>
       <w:r>
@@ -1215,7 +1231,7 @@
     </w:p>
     <w:p>
       <w:pPr>
-        <w:pStyle w:val="BodyTextIndent"/>
+        <w:pStyle w:val="Retraitcorpsdetexte"/>
       </w:pPr>
       <w:r>
         <w:t>Donec cursus maximus luctus. Vivamus lobortis eros et massa porta porttitor. Nam vitae suscipit mi. Pellentesque ex tellus, iaculis vel libero at, cursus pretium sapien.</w:t>
@@ -1223,12 +1239,12 @@
     </w:p>
     <w:p>
       <w:pPr>
-        <w:pStyle w:val="BodyTextIndent"/>
-      </w:pPr>
-    </w:p>
-    <w:p>
-      <w:pPr>
-        <w:pStyle w:val="Heading1"/>
+        <w:pStyle w:val="Retraitcorpsdetexte"/>
+      </w:pPr>
+    </w:p>
+    <w:p>
+      <w:pPr>
+        <w:pStyle w:val="Titre1"/>
       </w:pPr>
       <w:r>
         <w:t>References</w:t>
@@ -1338,7 +1354,7 @@
 <w:ftr xmlns:wpc="http://schemas.microsoft.com/office/word/2010/wordprocessingCanvas" xmlns:cx="http://schemas.microsoft.com/office/drawing/2014/chartex" xmlns:cx1="http://schemas.microsoft.com/office/drawing/2015/9/8/chartex" xmlns:cx2="http://schemas.microsoft.com/office/drawing/2015/10/21/chartex" xmlns:cx3="http://schemas.microsoft.com/office/drawing/2016/5/9/chartex" xmlns:cx4="http://schemas.microsoft.com/office/drawing/2016/5/10/chartex" xmlns:cx5="http://schemas.microsoft.com/office/drawing/2016/5/11/chartex" xmlns:cx6="http://schemas.microsoft.com/office/drawing/2016/5/12/chartex" xmlns:cx7="http://schemas.microsoft.com/office/drawing/2016/5/13/chartex" xmlns:cx8="http://schemas.microsoft.com/office/drawing/2016/5/14/chartex" xmlns:mc="http://schemas.openxmlformats.org/markup-compatibility/2006" xmlns:aink="http://schemas.microsoft.com/office/drawing/2016/ink" xmlns:am3d="http://schemas.microsoft.com/office/drawing/2017/model3d" xmlns:o="urn:schemas-microsoft-com:office:office" xmlns:oel="http://schemas.microsoft.com/office/2019/extlst" xmlns:r="http://schemas.openxmlformats.org/officeDocument/2006/relationships" xmlns:m="http://schemas.openxmlformats.org/officeDocument/2006/math" xmlns:v="urn:schemas-microsoft-com:vml" xmlns:wp14="http://schemas.microsoft.com/office/word/2010/wordprocessingDrawing" xmlns:wp="http://schemas.openxmlformats.org/drawingml/2006/wordprocessingDrawing" xmlns:w10="urn:schemas-microsoft-com:office:word" xmlns:w="http://schemas.openxmlformats.org/wordprocessingml/2006/main" xmlns:w14="http://schemas.microsoft.com/office/word/2010/wordml" xmlns:w15="http://schemas.microsoft.com/office/word/2012/wordml" xmlns:w16cex="http://schemas.microsoft.com/office/word/2018/wordml/cex" xmlns:w16cid="http://schemas.microsoft.com/office/word/2016/wordml/cid" xmlns:w16="http://schemas.microsoft.com/office/word/2018/wordml" xmlns:w16du="http://schemas.microsoft.com/office/word/2023/wordml/word16du" xmlns:w16sdtdh="http://schemas.microsoft.com/office/word/2020/wordml/sdtdatahash" xmlns:w16sdtfl="http://schemas.microsoft.com/office/word/2024/wordml/sdtformatlock" xmlns:w16se="http://schemas.microsoft.com/office/word/2015/wordml/symex" xmlns:wpg="http://schemas.microsoft.com/office/word/2010/wordprocessingGroup" xmlns:wpi="http://schemas.microsoft.com/office/word/2010/wordprocessingInk" xmlns:wne="http://schemas.microsoft.com/office/word/2006/wordml" xmlns:wps="http://schemas.microsoft.com/office/word/2010/wordprocessingShape" mc:Ignorable="w14 w15 w16se w16cid w16 w16cex w16sdtdh w16sdtfl w16du wp14">
   <w:p>
     <w:pPr>
-      <w:pStyle w:val="Footer"/>
+      <w:pStyle w:val="Pieddepage"/>
       <w:tabs>
         <w:tab w:val="clear" w:pos="4320"/>
         <w:tab w:val="clear" w:pos="8640"/>
@@ -1427,39 +1443,12 @@
         <w:szCs w:val="18"/>
         <w:lang w:val="es-ES"/>
       </w:rPr>
-      <w:t xml:space="preserve">RISC-V Summit Europe, </w:t>
-    </w:r>
-    <w:r>
-      <w:rPr>
-        <w:i/>
-        <w:sz w:val="18"/>
-        <w:szCs w:val="18"/>
-        <w:lang w:val="es-ES"/>
-      </w:rPr>
-      <w:t>Munich, 24-28</w:t>
-    </w:r>
-    <w:r>
-      <w:rPr>
-        <w:i/>
-        <w:sz w:val="18"/>
-        <w:szCs w:val="18"/>
-        <w:lang w:val="es-ES"/>
-      </w:rPr>
-      <w:t>th June 202</w:t>
-    </w:r>
-    <w:r>
-      <w:rPr>
-        <w:i/>
-        <w:sz w:val="18"/>
-        <w:szCs w:val="18"/>
-        <w:lang w:val="es-ES"/>
-      </w:rPr>
-      <w:t>4</w:t>
+      <w:t>RISC-V Summit Europe, Bologna, 8-12th June 2026</w:t>
     </w:r>
   </w:p>
   <w:p>
     <w:pPr>
-      <w:pStyle w:val="Footer"/>
+      <w:pStyle w:val="Pieddepage"/>
       <w:rPr>
         <w:lang w:val="en-US"/>
       </w:rPr>
@@ -1472,7 +1461,7 @@
 <w:ftr xmlns:wpc="http://schemas.microsoft.com/office/word/2010/wordprocessingCanvas" xmlns:cx="http://schemas.microsoft.com/office/drawing/2014/chartex" xmlns:cx1="http://schemas.microsoft.com/office/drawing/2015/9/8/chartex" xmlns:cx2="http://schemas.microsoft.com/office/drawing/2015/10/21/chartex" xmlns:cx3="http://schemas.microsoft.com/office/drawing/2016/5/9/chartex" xmlns:cx4="http://schemas.microsoft.com/office/drawing/2016/5/10/chartex" xmlns:cx5="http://schemas.microsoft.com/office/drawing/2016/5/11/chartex" xmlns:cx6="http://schemas.microsoft.com/office/drawing/2016/5/12/chartex" xmlns:cx7="http://schemas.microsoft.com/office/drawing/2016/5/13/chartex" xmlns:cx8="http://schemas.microsoft.com/office/drawing/2016/5/14/chartex" xmlns:mc="http://schemas.openxmlformats.org/markup-compatibility/2006" xmlns:aink="http://schemas.microsoft.com/office/drawing/2016/ink" xmlns:am3d="http://schemas.microsoft.com/office/drawing/2017/model3d" xmlns:o="urn:schemas-microsoft-com:office:office" xmlns:oel="http://schemas.microsoft.com/office/2019/extlst" xmlns:r="http://schemas.openxmlformats.org/officeDocument/2006/relationships" xmlns:m="http://schemas.openxmlformats.org/officeDocument/2006/math" xmlns:v="urn:schemas-microsoft-com:vml" xmlns:wp14="http://schemas.microsoft.com/office/word/2010/wordprocessingDrawing" xmlns:wp="http://schemas.openxmlformats.org/drawingml/2006/wordprocessingDrawing" xmlns:w10="urn:schemas-microsoft-com:office:word" xmlns:w="http://schemas.openxmlformats.org/wordprocessingml/2006/main" xmlns:w14="http://schemas.microsoft.com/office/word/2010/wordml" xmlns:w15="http://schemas.microsoft.com/office/word/2012/wordml" xmlns:w16cex="http://schemas.microsoft.com/office/word/2018/wordml/cex" xmlns:w16cid="http://schemas.microsoft.com/office/word/2016/wordml/cid" xmlns:w16="http://schemas.microsoft.com/office/word/2018/wordml" xmlns:w16du="http://schemas.microsoft.com/office/word/2023/wordml/word16du" xmlns:w16sdtdh="http://schemas.microsoft.com/office/word/2020/wordml/sdtdatahash" xmlns:w16sdtfl="http://schemas.microsoft.com/office/word/2024/wordml/sdtformatlock" xmlns:w16se="http://schemas.microsoft.com/office/word/2015/wordml/symex" xmlns:wpg="http://schemas.microsoft.com/office/word/2010/wordprocessingGroup" xmlns:wpi="http://schemas.microsoft.com/office/word/2010/wordprocessingInk" xmlns:wne="http://schemas.microsoft.com/office/word/2006/wordml" xmlns:wps="http://schemas.microsoft.com/office/word/2010/wordprocessingShape" mc:Ignorable="w14 w15 w16se w16cid w16 w16cex w16sdtdh w16sdtfl w16du wp14">
   <w:p>
     <w:pPr>
-      <w:pStyle w:val="Footer"/>
+      <w:pStyle w:val="Pieddepage"/>
       <w:tabs>
         <w:tab w:val="clear" w:pos="8640"/>
         <w:tab w:val="right" w:pos="10065"/>
@@ -1500,7 +1489,7 @@
         <w:szCs w:val="18"/>
         <w:lang w:val="es-ES"/>
       </w:rPr>
-      <w:t>Paris</w:t>
+      <w:t>Bologna</w:t>
     </w:r>
     <w:r>
       <w:rPr>
@@ -1518,43 +1507,7 @@
         <w:szCs w:val="18"/>
         <w:lang w:val="es-ES"/>
       </w:rPr>
-      <w:t>12-15</w:t>
-    </w:r>
-    <w:r>
-      <w:rPr>
-        <w:i/>
-        <w:sz w:val="18"/>
-        <w:szCs w:val="18"/>
-        <w:lang w:val="es-ES"/>
-      </w:rPr>
-      <w:t xml:space="preserve">th </w:t>
-    </w:r>
-    <w:r>
-      <w:rPr>
-        <w:i/>
-        <w:sz w:val="18"/>
-        <w:szCs w:val="18"/>
-        <w:lang w:val="es-ES"/>
-      </w:rPr>
-      <w:t>May</w:t>
-    </w:r>
-    <w:r>
-      <w:rPr>
-        <w:i/>
-        <w:sz w:val="18"/>
-        <w:szCs w:val="18"/>
-        <w:lang w:val="es-ES"/>
-      </w:rPr>
-      <w:t xml:space="preserve"> 202</w:t>
-    </w:r>
-    <w:r>
-      <w:rPr>
-        <w:i/>
-        <w:sz w:val="18"/>
-        <w:szCs w:val="18"/>
-        <w:lang w:val="es-ES"/>
-      </w:rPr>
-      <w:t>5</w:t>
+      <w:t>8-12th June 2026</w:t>
     </w:r>
     <w:r>
       <w:rPr>
@@ -1623,7 +1576,7 @@
   </w:p>
   <w:p>
     <w:pPr>
-      <w:pStyle w:val="Footer"/>
+      <w:pStyle w:val="Pieddepage"/>
       <w:rPr>
         <w:lang w:val="en-US"/>
       </w:rPr>
@@ -1636,7 +1589,7 @@
 <w:ftr xmlns:wpc="http://schemas.microsoft.com/office/word/2010/wordprocessingCanvas" xmlns:cx="http://schemas.microsoft.com/office/drawing/2014/chartex" xmlns:cx1="http://schemas.microsoft.com/office/drawing/2015/9/8/chartex" xmlns:cx2="http://schemas.microsoft.com/office/drawing/2015/10/21/chartex" xmlns:cx3="http://schemas.microsoft.com/office/drawing/2016/5/9/chartex" xmlns:cx4="http://schemas.microsoft.com/office/drawing/2016/5/10/chartex" xmlns:cx5="http://schemas.microsoft.com/office/drawing/2016/5/11/chartex" xmlns:cx6="http://schemas.microsoft.com/office/drawing/2016/5/12/chartex" xmlns:cx7="http://schemas.microsoft.com/office/drawing/2016/5/13/chartex" xmlns:cx8="http://schemas.microsoft.com/office/drawing/2016/5/14/chartex" xmlns:mc="http://schemas.openxmlformats.org/markup-compatibility/2006" xmlns:aink="http://schemas.microsoft.com/office/drawing/2016/ink" xmlns:am3d="http://schemas.microsoft.com/office/drawing/2017/model3d" xmlns:o="urn:schemas-microsoft-com:office:office" xmlns:oel="http://schemas.microsoft.com/office/2019/extlst" xmlns:r="http://schemas.openxmlformats.org/officeDocument/2006/relationships" xmlns:m="http://schemas.openxmlformats.org/officeDocument/2006/math" xmlns:v="urn:schemas-microsoft-com:vml" xmlns:wp14="http://schemas.microsoft.com/office/word/2010/wordprocessingDrawing" xmlns:wp="http://schemas.openxmlformats.org/drawingml/2006/wordprocessingDrawing" xmlns:w10="urn:schemas-microsoft-com:office:word" xmlns:w="http://schemas.openxmlformats.org/wordprocessingml/2006/main" xmlns:w14="http://schemas.microsoft.com/office/word/2010/wordml" xmlns:w15="http://schemas.microsoft.com/office/word/2012/wordml" xmlns:w16cex="http://schemas.microsoft.com/office/word/2018/wordml/cex" xmlns:w16cid="http://schemas.microsoft.com/office/word/2016/wordml/cid" xmlns:w16="http://schemas.microsoft.com/office/word/2018/wordml" xmlns:w16du="http://schemas.microsoft.com/office/word/2023/wordml/word16du" xmlns:w16sdtdh="http://schemas.microsoft.com/office/word/2020/wordml/sdtdatahash" xmlns:w16sdtfl="http://schemas.microsoft.com/office/word/2024/wordml/sdtformatlock" xmlns:w16se="http://schemas.microsoft.com/office/word/2015/wordml/symex" xmlns:wpg="http://schemas.microsoft.com/office/word/2010/wordprocessingGroup" xmlns:wpi="http://schemas.microsoft.com/office/word/2010/wordprocessingInk" xmlns:wne="http://schemas.microsoft.com/office/word/2006/wordml" xmlns:wps="http://schemas.microsoft.com/office/word/2010/wordprocessingShape" mc:Ignorable="w14 w15 w16se w16cid w16 w16cex w16sdtdh w16sdtfl w16du wp14">
   <w:p>
     <w:pPr>
-      <w:pStyle w:val="Footer"/>
+      <w:pStyle w:val="Pieddepage"/>
     </w:pPr>
   </w:p>
 </w:ftr>
@@ -1661,7 +1614,7 @@
   <w:footnote w:id="1">
     <w:p>
       <w:pPr>
-        <w:pStyle w:val="FootnoteText"/>
+        <w:pStyle w:val="Notedebasdepage"/>
         <w:ind w:left="0" w:firstLine="0"/>
         <w:rPr>
           <w:sz w:val="16"/>
@@ -1670,7 +1623,7 @@
       </w:pPr>
       <w:r>
         <w:rPr>
-          <w:rStyle w:val="FootnoteReference"/>
+          <w:rStyle w:val="Appelnotedebasdep"/>
           <w:szCs w:val="18"/>
         </w:rPr>
         <w:t xml:space="preserve">* </w:t>
@@ -1699,7 +1652,7 @@
 <w:hdr xmlns:wpc="http://schemas.microsoft.com/office/word/2010/wordprocessingCanvas" xmlns:cx="http://schemas.microsoft.com/office/drawing/2014/chartex" xmlns:cx1="http://schemas.microsoft.com/office/drawing/2015/9/8/chartex" xmlns:cx2="http://schemas.microsoft.com/office/drawing/2015/10/21/chartex" xmlns:cx3="http://schemas.microsoft.com/office/drawing/2016/5/9/chartex" xmlns:cx4="http://schemas.microsoft.com/office/drawing/2016/5/10/chartex" xmlns:cx5="http://schemas.microsoft.com/office/drawing/2016/5/11/chartex" xmlns:cx6="http://schemas.microsoft.com/office/drawing/2016/5/12/chartex" xmlns:cx7="http://schemas.microsoft.com/office/drawing/2016/5/13/chartex" xmlns:cx8="http://schemas.microsoft.com/office/drawing/2016/5/14/chartex" xmlns:mc="http://schemas.openxmlformats.org/markup-compatibility/2006" xmlns:aink="http://schemas.microsoft.com/office/drawing/2016/ink" xmlns:am3d="http://schemas.microsoft.com/office/drawing/2017/model3d" xmlns:o="urn:schemas-microsoft-com:office:office" xmlns:oel="http://schemas.microsoft.com/office/2019/extlst" xmlns:r="http://schemas.openxmlformats.org/officeDocument/2006/relationships" xmlns:m="http://schemas.openxmlformats.org/officeDocument/2006/math" xmlns:v="urn:schemas-microsoft-com:vml" xmlns:wp14="http://schemas.microsoft.com/office/word/2010/wordprocessingDrawing" xmlns:wp="http://schemas.openxmlformats.org/drawingml/2006/wordprocessingDrawing" xmlns:w10="urn:schemas-microsoft-com:office:word" xmlns:w="http://schemas.openxmlformats.org/wordprocessingml/2006/main" xmlns:w14="http://schemas.microsoft.com/office/word/2010/wordml" xmlns:w15="http://schemas.microsoft.com/office/word/2012/wordml" xmlns:w16cex="http://schemas.microsoft.com/office/word/2018/wordml/cex" xmlns:w16cid="http://schemas.microsoft.com/office/word/2016/wordml/cid" xmlns:w16="http://schemas.microsoft.com/office/word/2018/wordml" xmlns:w16du="http://schemas.microsoft.com/office/word/2023/wordml/word16du" xmlns:w16sdtdh="http://schemas.microsoft.com/office/word/2020/wordml/sdtdatahash" xmlns:w16sdtfl="http://schemas.microsoft.com/office/word/2024/wordml/sdtformatlock" xmlns:w16se="http://schemas.microsoft.com/office/word/2015/wordml/symex" xmlns:wpg="http://schemas.microsoft.com/office/word/2010/wordprocessingGroup" xmlns:wpi="http://schemas.microsoft.com/office/word/2010/wordprocessingInk" xmlns:wne="http://schemas.microsoft.com/office/word/2006/wordml" xmlns:wps="http://schemas.microsoft.com/office/word/2010/wordprocessingShape" mc:Ignorable="w14 w15 w16se w16cid w16 w16cex w16sdtdh w16sdtfl w16du wp14">
   <w:p>
     <w:pPr>
-      <w:pStyle w:val="Header"/>
+      <w:pStyle w:val="En-tte"/>
     </w:pPr>
   </w:p>
 </w:hdr>
@@ -1709,7 +1662,7 @@
 <w:hdr xmlns:wpc="http://schemas.microsoft.com/office/word/2010/wordprocessingCanvas" xmlns:cx="http://schemas.microsoft.com/office/drawing/2014/chartex" xmlns:cx1="http://schemas.microsoft.com/office/drawing/2015/9/8/chartex" xmlns:cx2="http://schemas.microsoft.com/office/drawing/2015/10/21/chartex" xmlns:cx3="http://schemas.microsoft.com/office/drawing/2016/5/9/chartex" xmlns:cx4="http://schemas.microsoft.com/office/drawing/2016/5/10/chartex" xmlns:cx5="http://schemas.microsoft.com/office/drawing/2016/5/11/chartex" xmlns:cx6="http://schemas.microsoft.com/office/drawing/2016/5/12/chartex" xmlns:cx7="http://schemas.microsoft.com/office/drawing/2016/5/13/chartex" xmlns:cx8="http://schemas.microsoft.com/office/drawing/2016/5/14/chartex" xmlns:mc="http://schemas.openxmlformats.org/markup-compatibility/2006" xmlns:aink="http://schemas.microsoft.com/office/drawing/2016/ink" xmlns:am3d="http://schemas.microsoft.com/office/drawing/2017/model3d" xmlns:o="urn:schemas-microsoft-com:office:office" xmlns:oel="http://schemas.microsoft.com/office/2019/extlst" xmlns:r="http://schemas.openxmlformats.org/officeDocument/2006/relationships" xmlns:m="http://schemas.openxmlformats.org/officeDocument/2006/math" xmlns:v="urn:schemas-microsoft-com:vml" xmlns:wp14="http://schemas.microsoft.com/office/word/2010/wordprocessingDrawing" xmlns:wp="http://schemas.openxmlformats.org/drawingml/2006/wordprocessingDrawing" xmlns:w10="urn:schemas-microsoft-com:office:word" xmlns:w="http://schemas.openxmlformats.org/wordprocessingml/2006/main" xmlns:w14="http://schemas.microsoft.com/office/word/2010/wordml" xmlns:w15="http://schemas.microsoft.com/office/word/2012/wordml" xmlns:w16cex="http://schemas.microsoft.com/office/word/2018/wordml/cex" xmlns:w16cid="http://schemas.microsoft.com/office/word/2016/wordml/cid" xmlns:w16="http://schemas.microsoft.com/office/word/2018/wordml" xmlns:w16du="http://schemas.microsoft.com/office/word/2023/wordml/word16du" xmlns:w16sdtdh="http://schemas.microsoft.com/office/word/2020/wordml/sdtdatahash" xmlns:w16sdtfl="http://schemas.microsoft.com/office/word/2024/wordml/sdtformatlock" xmlns:w16se="http://schemas.microsoft.com/office/word/2015/wordml/symex" xmlns:wpg="http://schemas.microsoft.com/office/word/2010/wordprocessingGroup" xmlns:wpi="http://schemas.microsoft.com/office/word/2010/wordprocessingInk" xmlns:wne="http://schemas.microsoft.com/office/word/2006/wordml" xmlns:wps="http://schemas.microsoft.com/office/word/2010/wordprocessingShape" mc:Ignorable="w14 w15 w16se w16cid w16 w16cex w16sdtdh w16sdtfl w16du wp14">
   <w:p>
     <w:pPr>
-      <w:pStyle w:val="Header"/>
+      <w:pStyle w:val="En-tte"/>
     </w:pPr>
   </w:p>
 </w:hdr>
@@ -1719,7 +1672,7 @@
 <w:hdr xmlns:wpc="http://schemas.microsoft.com/office/word/2010/wordprocessingCanvas" xmlns:cx="http://schemas.microsoft.com/office/drawing/2014/chartex" xmlns:cx1="http://schemas.microsoft.com/office/drawing/2015/9/8/chartex" xmlns:cx2="http://schemas.microsoft.com/office/drawing/2015/10/21/chartex" xmlns:cx3="http://schemas.microsoft.com/office/drawing/2016/5/9/chartex" xmlns:cx4="http://schemas.microsoft.com/office/drawing/2016/5/10/chartex" xmlns:cx5="http://schemas.microsoft.com/office/drawing/2016/5/11/chartex" xmlns:cx6="http://schemas.microsoft.com/office/drawing/2016/5/12/chartex" xmlns:cx7="http://schemas.microsoft.com/office/drawing/2016/5/13/chartex" xmlns:cx8="http://schemas.microsoft.com/office/drawing/2016/5/14/chartex" xmlns:mc="http://schemas.openxmlformats.org/markup-compatibility/2006" xmlns:aink="http://schemas.microsoft.com/office/drawing/2016/ink" xmlns:am3d="http://schemas.microsoft.com/office/drawing/2017/model3d" xmlns:o="urn:schemas-microsoft-com:office:office" xmlns:oel="http://schemas.microsoft.com/office/2019/extlst" xmlns:r="http://schemas.openxmlformats.org/officeDocument/2006/relationships" xmlns:m="http://schemas.openxmlformats.org/officeDocument/2006/math" xmlns:v="urn:schemas-microsoft-com:vml" xmlns:wp14="http://schemas.microsoft.com/office/word/2010/wordprocessingDrawing" xmlns:wp="http://schemas.openxmlformats.org/drawingml/2006/wordprocessingDrawing" xmlns:w10="urn:schemas-microsoft-com:office:word" xmlns:w="http://schemas.openxmlformats.org/wordprocessingml/2006/main" xmlns:w14="http://schemas.microsoft.com/office/word/2010/wordml" xmlns:w15="http://schemas.microsoft.com/office/word/2012/wordml" xmlns:w16cex="http://schemas.microsoft.com/office/word/2018/wordml/cex" xmlns:w16cid="http://schemas.microsoft.com/office/word/2016/wordml/cid" xmlns:w16="http://schemas.microsoft.com/office/word/2018/wordml" xmlns:w16du="http://schemas.microsoft.com/office/word/2023/wordml/word16du" xmlns:w16sdtdh="http://schemas.microsoft.com/office/word/2020/wordml/sdtdatahash" xmlns:w16sdtfl="http://schemas.microsoft.com/office/word/2024/wordml/sdtformatlock" xmlns:w16se="http://schemas.microsoft.com/office/word/2015/wordml/symex" xmlns:wpg="http://schemas.microsoft.com/office/word/2010/wordprocessingGroup" xmlns:wpi="http://schemas.microsoft.com/office/word/2010/wordprocessingInk" xmlns:wne="http://schemas.microsoft.com/office/word/2006/wordml" xmlns:wps="http://schemas.microsoft.com/office/word/2010/wordprocessingShape" mc:Ignorable="w14 w15 w16se w16cid w16 w16cex w16sdtdh w16sdtfl w16du wp14">
   <w:p>
     <w:pPr>
-      <w:pStyle w:val="Header"/>
+      <w:pStyle w:val="En-tte"/>
     </w:pPr>
   </w:p>
 </w:hdr>
@@ -1762,7 +1715,7 @@
     <w:lvl w:ilvl="4">
       <w:start w:val="1"/>
       <w:numFmt w:val="decimal"/>
-      <w:pStyle w:val="Heading5"/>
+      <w:pStyle w:val="Titre5"/>
       <w:lvlText w:val="%1.%2.%3.%4.%5"/>
       <w:legacy w:legacy="1" w:legacySpace="144" w:legacyIndent="0"/>
       <w:lvlJc w:val="left"/>
@@ -1770,7 +1723,7 @@
     <w:lvl w:ilvl="5">
       <w:start w:val="1"/>
       <w:numFmt w:val="decimal"/>
-      <w:pStyle w:val="Heading6"/>
+      <w:pStyle w:val="Titre6"/>
       <w:lvlText w:val="%1.%2.%3.%4.%5.%6"/>
       <w:legacy w:legacy="1" w:legacySpace="144" w:legacyIndent="0"/>
       <w:lvlJc w:val="left"/>
@@ -1778,7 +1731,7 @@
     <w:lvl w:ilvl="6">
       <w:start w:val="1"/>
       <w:numFmt w:val="decimal"/>
-      <w:pStyle w:val="Heading7"/>
+      <w:pStyle w:val="Titre7"/>
       <w:lvlText w:val="%1.%2.%3.%4.%5.%6.%7"/>
       <w:legacy w:legacy="1" w:legacySpace="144" w:legacyIndent="0"/>
       <w:lvlJc w:val="left"/>
@@ -1786,7 +1739,7 @@
     <w:lvl w:ilvl="7">
       <w:start w:val="1"/>
       <w:numFmt w:val="decimal"/>
-      <w:pStyle w:val="Heading8"/>
+      <w:pStyle w:val="Titre8"/>
       <w:lvlText w:val="%1.%2.%3.%4.%5.%6.%7.%8"/>
       <w:legacy w:legacy="1" w:legacySpace="144" w:legacyIndent="0"/>
       <w:lvlJc w:val="left"/>
@@ -1794,7 +1747,7 @@
     <w:lvl w:ilvl="8">
       <w:start w:val="1"/>
       <w:numFmt w:val="decimal"/>
-      <w:pStyle w:val="Heading9"/>
+      <w:pStyle w:val="Titre9"/>
       <w:lvlText w:val="%1.%2.%3.%4.%5.%6.%7.%8.%9"/>
       <w:legacy w:legacy="1" w:legacySpace="144" w:legacyIndent="0"/>
       <w:lvlJc w:val="left"/>
@@ -3009,7 +2962,7 @@
       <w:lang w:val="fr-FR"/>
     </w:rPr>
   </w:style>
-  <w:style w:type="paragraph" w:styleId="Heading1">
+  <w:style w:type="paragraph" w:styleId="Titre1">
     <w:name w:val="heading 1"/>
     <w:basedOn w:val="Normal"/>
     <w:next w:val="Normal"/>
@@ -3027,9 +2980,9 @@
       <w:sz w:val="24"/>
     </w:rPr>
   </w:style>
-  <w:style w:type="paragraph" w:styleId="Heading2">
+  <w:style w:type="paragraph" w:styleId="Titre2">
     <w:name w:val="heading 2"/>
-    <w:basedOn w:val="Heading1"/>
+    <w:basedOn w:val="Titre1"/>
     <w:next w:val="Normal"/>
     <w:qFormat/>
     <w:rsid w:val="003F204A"/>
@@ -3042,9 +2995,9 @@
       <w:outlineLvl w:val="1"/>
     </w:pPr>
   </w:style>
-  <w:style w:type="paragraph" w:styleId="Heading3">
+  <w:style w:type="paragraph" w:styleId="Titre3">
     <w:name w:val="heading 3"/>
-    <w:basedOn w:val="Heading2"/>
+    <w:basedOn w:val="Titre2"/>
     <w:next w:val="Normal"/>
     <w:qFormat/>
     <w:pPr>
@@ -3060,9 +3013,9 @@
       <w:sz w:val="22"/>
     </w:rPr>
   </w:style>
-  <w:style w:type="paragraph" w:styleId="Heading4">
+  <w:style w:type="paragraph" w:styleId="Titre4">
     <w:name w:val="heading 4"/>
-    <w:basedOn w:val="Heading3"/>
+    <w:basedOn w:val="Titre3"/>
     <w:next w:val="Normal"/>
     <w:qFormat/>
     <w:pPr>
@@ -3073,9 +3026,9 @@
       <w:outlineLvl w:val="3"/>
     </w:pPr>
   </w:style>
-  <w:style w:type="paragraph" w:styleId="Heading5">
+  <w:style w:type="paragraph" w:styleId="Titre5">
     <w:name w:val="heading 5"/>
-    <w:basedOn w:val="ListNumber3"/>
+    <w:basedOn w:val="Listenumros3"/>
     <w:next w:val="Normal"/>
     <w:qFormat/>
     <w:pPr>
@@ -3093,7 +3046,7 @@
       <w:sz w:val="22"/>
     </w:rPr>
   </w:style>
-  <w:style w:type="paragraph" w:styleId="Heading6">
+  <w:style w:type="paragraph" w:styleId="Titre6">
     <w:name w:val="heading 6"/>
     <w:basedOn w:val="Normal"/>
     <w:next w:val="Normal"/>
@@ -3112,7 +3065,7 @@
       <w:sz w:val="22"/>
     </w:rPr>
   </w:style>
-  <w:style w:type="paragraph" w:styleId="Heading7">
+  <w:style w:type="paragraph" w:styleId="Titre7">
     <w:name w:val="heading 7"/>
     <w:basedOn w:val="Normal"/>
     <w:next w:val="Normal"/>
@@ -3129,7 +3082,7 @@
       <w:rFonts w:ascii="Arial" w:hAnsi="Arial"/>
     </w:rPr>
   </w:style>
-  <w:style w:type="paragraph" w:styleId="Heading8">
+  <w:style w:type="paragraph" w:styleId="Titre8">
     <w:name w:val="heading 8"/>
     <w:basedOn w:val="Normal"/>
     <w:next w:val="Normal"/>
@@ -3147,7 +3100,7 @@
       <w:i/>
     </w:rPr>
   </w:style>
-  <w:style w:type="paragraph" w:styleId="Heading9">
+  <w:style w:type="paragraph" w:styleId="Titre9">
     <w:name w:val="heading 9"/>
     <w:basedOn w:val="Normal"/>
     <w:next w:val="Normal"/>
@@ -3165,13 +3118,12 @@
       <w:i/>
     </w:rPr>
   </w:style>
-  <w:style w:type="character" w:default="1" w:styleId="DefaultParagraphFont">
+  <w:style w:type="character" w:default="1" w:styleId="Policepardfaut">
     <w:name w:val="Default Paragraph Font"/>
     <w:uiPriority w:val="1"/>
-    <w:semiHidden/>
     <w:unhideWhenUsed/>
   </w:style>
-  <w:style w:type="table" w:default="1" w:styleId="TableNormal">
+  <w:style w:type="table" w:default="1" w:styleId="TableauNormal">
     <w:name w:val="Normal Table"/>
     <w:uiPriority w:val="99"/>
     <w:semiHidden/>
@@ -3186,13 +3138,13 @@
       </w:tblCellMar>
     </w:tblPr>
   </w:style>
-  <w:style w:type="numbering" w:default="1" w:styleId="NoList">
+  <w:style w:type="numbering" w:default="1" w:styleId="Aucuneliste">
     <w:name w:val="No List"/>
     <w:uiPriority w:val="99"/>
     <w:semiHidden/>
     <w:unhideWhenUsed/>
   </w:style>
-  <w:style w:type="character" w:styleId="FootnoteReference">
+  <w:style w:type="character" w:styleId="Appelnotedebasdep">
     <w:name w:val="footnote reference"/>
     <w:semiHidden/>
     <w:rPr>
@@ -3237,7 +3189,7 @@
       <w:rFonts w:ascii="Helvetica" w:hAnsi="Helvetica"/>
     </w:rPr>
   </w:style>
-  <w:style w:type="paragraph" w:styleId="FootnoteText">
+  <w:style w:type="paragraph" w:styleId="Notedebasdepage">
     <w:name w:val="footnote text"/>
     <w:basedOn w:val="Normal"/>
     <w:semiHidden/>
@@ -3252,10 +3204,10 @@
       <w:ind w:left="144" w:hanging="144"/>
     </w:pPr>
   </w:style>
-  <w:style w:type="paragraph" w:styleId="Footer">
+  <w:style w:type="paragraph" w:styleId="Pieddepage">
     <w:name w:val="footer"/>
     <w:basedOn w:val="Normal"/>
-    <w:link w:val="FooterChar"/>
+    <w:link w:val="PieddepageCar"/>
     <w:uiPriority w:val="99"/>
     <w:pPr>
       <w:tabs>
@@ -3274,7 +3226,7 @@
   </w:style>
   <w:style w:type="paragraph" w:customStyle="1" w:styleId="Abstract">
     <w:name w:val="Abstract"/>
-    <w:basedOn w:val="Heading1"/>
+    <w:basedOn w:val="Titre1"/>
     <w:pPr>
       <w:spacing w:before="0"/>
       <w:ind w:left="0"/>
@@ -3286,7 +3238,7 @@
       <w:sz w:val="18"/>
     </w:rPr>
   </w:style>
-  <w:style w:type="paragraph" w:styleId="ListNumber3">
+  <w:style w:type="paragraph" w:styleId="Listenumros3">
     <w:name w:val="List Number 3"/>
     <w:basedOn w:val="Normal"/>
     <w:pPr>
@@ -3314,18 +3266,18 @@
       <w:jc w:val="left"/>
     </w:pPr>
   </w:style>
-  <w:style w:type="character" w:styleId="PageNumber">
+  <w:style w:type="character" w:styleId="Numrodepage">
     <w:name w:val="page number"/>
-    <w:basedOn w:val="DefaultParagraphFont"/>
-  </w:style>
-  <w:style w:type="paragraph" w:styleId="BodyTextIndent">
+    <w:basedOn w:val="Policepardfaut"/>
+  </w:style>
+  <w:style w:type="paragraph" w:styleId="Retraitcorpsdetexte">
     <w:name w:val="Body Text Indent"/>
     <w:basedOn w:val="Normal"/>
     <w:pPr>
       <w:ind w:firstLine="360"/>
     </w:pPr>
   </w:style>
-  <w:style w:type="paragraph" w:styleId="DocumentMap">
+  <w:style w:type="paragraph" w:styleId="Explorateurdedocuments">
     <w:name w:val="Document Map"/>
     <w:basedOn w:val="Normal"/>
     <w:semiHidden/>
@@ -3336,7 +3288,7 @@
       <w:rFonts w:ascii="Tahoma" w:hAnsi="Tahoma" w:cs="Tahoma"/>
     </w:rPr>
   </w:style>
-  <w:style w:type="paragraph" w:styleId="Caption">
+  <w:style w:type="paragraph" w:styleId="Lgende">
     <w:name w:val="caption"/>
     <w:basedOn w:val="Normal"/>
     <w:next w:val="Normal"/>
@@ -3352,7 +3304,7 @@
       <w:lang w:eastAsia="en-AU"/>
     </w:rPr>
   </w:style>
-  <w:style w:type="paragraph" w:styleId="BodyText">
+  <w:style w:type="paragraph" w:styleId="Corpsdetexte">
     <w:name w:val="Body Text"/>
     <w:basedOn w:val="Normal"/>
     <w:pPr>
@@ -3362,17 +3314,17 @@
       <w:sz w:val="16"/>
     </w:rPr>
   </w:style>
-  <w:style w:type="character" w:styleId="Hyperlink">
+  <w:style w:type="character" w:styleId="Lienhypertexte">
     <w:name w:val="Hyperlink"/>
     <w:rPr>
       <w:color w:val="0000FF"/>
       <w:u w:val="single"/>
     </w:rPr>
   </w:style>
-  <w:style w:type="paragraph" w:styleId="Header">
+  <w:style w:type="paragraph" w:styleId="En-tte">
     <w:name w:val="header"/>
     <w:basedOn w:val="Normal"/>
-    <w:link w:val="HeaderChar"/>
+    <w:link w:val="En-tteCar"/>
     <w:uiPriority w:val="99"/>
     <w:pPr>
       <w:tabs>
@@ -3381,7 +3333,7 @@
       </w:tabs>
     </w:pPr>
   </w:style>
-  <w:style w:type="character" w:styleId="FollowedHyperlink">
+  <w:style w:type="character" w:styleId="Lienhypertextesuivivisit">
     <w:name w:val="FollowedHyperlink"/>
     <w:rsid w:val="0062758A"/>
     <w:rPr>
@@ -3389,7 +3341,7 @@
       <w:u w:val="single"/>
     </w:rPr>
   </w:style>
-  <w:style w:type="character" w:styleId="Strong">
+  <w:style w:type="character" w:styleId="lev">
     <w:name w:val="Strong"/>
     <w:uiPriority w:val="22"/>
     <w:qFormat/>
@@ -3400,29 +3352,29 @@
       <w:bCs/>
     </w:rPr>
   </w:style>
-  <w:style w:type="character" w:customStyle="1" w:styleId="HeaderChar">
-    <w:name w:val="Header Char"/>
-    <w:basedOn w:val="DefaultParagraphFont"/>
-    <w:link w:val="Header"/>
+  <w:style w:type="character" w:customStyle="1" w:styleId="En-tteCar">
+    <w:name w:val="En-tête Car"/>
+    <w:basedOn w:val="Policepardfaut"/>
+    <w:link w:val="En-tte"/>
     <w:uiPriority w:val="99"/>
     <w:rsid w:val="00664FC5"/>
     <w:rPr>
       <w:sz w:val="18"/>
     </w:rPr>
   </w:style>
-  <w:style w:type="character" w:customStyle="1" w:styleId="FooterChar">
-    <w:name w:val="Footer Char"/>
-    <w:basedOn w:val="DefaultParagraphFont"/>
-    <w:link w:val="Footer"/>
+  <w:style w:type="character" w:customStyle="1" w:styleId="PieddepageCar">
+    <w:name w:val="Pied de page Car"/>
+    <w:basedOn w:val="Policepardfaut"/>
+    <w:link w:val="Pieddepage"/>
     <w:uiPriority w:val="99"/>
     <w:rsid w:val="00664FC5"/>
     <w:rPr>
       <w:sz w:val="18"/>
     </w:rPr>
   </w:style>
-  <w:style w:type="character" w:styleId="PlaceholderText">
+  <w:style w:type="character" w:styleId="Textedelespacerserv">
     <w:name w:val="Placeholder Text"/>
-    <w:basedOn w:val="DefaultParagraphFont"/>
+    <w:basedOn w:val="Policepardfaut"/>
     <w:uiPriority w:val="99"/>
     <w:semiHidden/>
     <w:rsid w:val="00593259"/>
@@ -3430,9 +3382,9 @@
       <w:color w:val="808080"/>
     </w:rPr>
   </w:style>
-  <w:style w:type="table" w:styleId="TableGrid">
+  <w:style w:type="table" w:styleId="Grilledutableau">
     <w:name w:val="Table Grid"/>
-    <w:basedOn w:val="TableNormal"/>
+    <w:basedOn w:val="TableauNormal"/>
     <w:rsid w:val="007E19EE"/>
     <w:tblPr>
       <w:tblBorders>
@@ -3445,7 +3397,7 @@
       </w:tblBorders>
     </w:tblPr>
   </w:style>
-  <w:style w:type="paragraph" w:styleId="ListParagraph">
+  <w:style w:type="paragraph" w:styleId="Paragraphedeliste">
     <w:name w:val="List Paragraph"/>
     <w:basedOn w:val="Normal"/>
     <w:uiPriority w:val="34"/>
@@ -3488,7 +3440,7 @@
   </w:style>
   <w:style w:type="character" w:customStyle="1" w:styleId="ABSTRACTCar">
     <w:name w:val="ABSTRACT Car"/>
-    <w:basedOn w:val="DefaultParagraphFont"/>
+    <w:basedOn w:val="Policepardfaut"/>
     <w:link w:val="ABSTRACT0"/>
     <w:rsid w:val="00AB3DAC"/>
     <w:rPr>
@@ -3510,7 +3462,7 @@
   </w:style>
   <w:style w:type="character" w:customStyle="1" w:styleId="TITLECar">
     <w:name w:val="TITLE Car"/>
-    <w:basedOn w:val="DefaultParagraphFont"/>
+    <w:basedOn w:val="Policepardfaut"/>
     <w:link w:val="Titel1"/>
     <w:rsid w:val="00AB3DAC"/>
     <w:rPr>
@@ -3537,7 +3489,7 @@
   </w:style>
   <w:style w:type="character" w:customStyle="1" w:styleId="AuthorCar">
     <w:name w:val="Author Car"/>
-    <w:basedOn w:val="DefaultParagraphFont"/>
+    <w:basedOn w:val="Policepardfaut"/>
     <w:link w:val="Author"/>
     <w:rsid w:val="00AB3DAC"/>
     <w:rPr>
@@ -3568,7 +3520,7 @@
   </w:style>
   <w:style w:type="character" w:customStyle="1" w:styleId="AFFILIATIONCar">
     <w:name w:val="AFFILIATION Car"/>
-    <w:basedOn w:val="DefaultParagraphFont"/>
+    <w:basedOn w:val="Policepardfaut"/>
     <w:link w:val="AFFILIATION"/>
     <w:rsid w:val="00DC67FC"/>
     <w:rPr>

</xml_diff>